<commit_message>
Ignore generated files, updated test doc
</commit_message>
<xml_diff>
--- a/sample-data/word2dita/all_defaults/word/word2bookmap_test_01-tableheader-test.docx
+++ b/sample-data/word2dita/all_defaults/word/word2bookmap_test_01-tableheader-test.docx
@@ -1,6 +1,6 @@
 
 <file path=word/document.xml><?xml version="1.0" encoding="utf-8"?>
-<w:document xmlns:mo="http://schemas.microsoft.com/office/mac/office/2008/main" xmlns:ve="http://schemas.openxmlformats.org/markup-compatibility/2006" xmlns:mv="urn:schemas-microsoft-com:mac:vml" xmlns:o="urn:schemas-microsoft-com:office:office" xmlns:r="http://schemas.openxmlformats.org/officeDocument/2006/relationships" xmlns:m="http://schemas.openxmlformats.org/officeDocument/2006/math" xmlns:v="urn:schemas-microsoft-com:vml" xmlns:wp="http://schemas.openxmlformats.org/drawingml/2006/wordprocessingDrawing" xmlns:w10="urn:schemas-microsoft-com:office:word" xmlns:w="http://schemas.openxmlformats.org/wordprocessingml/2006/main" xmlns:wne="http://schemas.microsoft.com/office/word/2006/wordml">
+<w:document xmlns:wpc="http://schemas.microsoft.com/office/word/2010/wordprocessingCanvas" xmlns:cx="http://schemas.microsoft.com/office/drawing/2014/chartex" xmlns:cx1="http://schemas.microsoft.com/office/drawing/2015/9/8/chartex" xmlns:cx2="http://schemas.microsoft.com/office/drawing/2015/10/21/chartex" xmlns:cx3="http://schemas.microsoft.com/office/drawing/2016/5/9/chartex" xmlns:cx4="http://schemas.microsoft.com/office/drawing/2016/5/10/chartex" xmlns:cx5="http://schemas.microsoft.com/office/drawing/2016/5/11/chartex" xmlns:cx6="http://schemas.microsoft.com/office/drawing/2016/5/12/chartex" xmlns:cx7="http://schemas.microsoft.com/office/drawing/2016/5/13/chartex" xmlns:cx8="http://schemas.microsoft.com/office/drawing/2016/5/14/chartex" xmlns:mc="http://schemas.openxmlformats.org/markup-compatibility/2006" xmlns:aink="http://schemas.microsoft.com/office/drawing/2016/ink" xmlns:am3d="http://schemas.microsoft.com/office/drawing/2017/model3d" xmlns:o="urn:schemas-microsoft-com:office:office" xmlns:r="http://schemas.openxmlformats.org/officeDocument/2006/relationships" xmlns:m="http://schemas.openxmlformats.org/officeDocument/2006/math" xmlns:v="urn:schemas-microsoft-com:vml" xmlns:wp14="http://schemas.microsoft.com/office/word/2010/wordprocessingDrawing" xmlns:wp="http://schemas.openxmlformats.org/drawingml/2006/wordprocessingDrawing" xmlns:w10="urn:schemas-microsoft-com:office:word" xmlns:w="http://schemas.openxmlformats.org/wordprocessingml/2006/main" xmlns:w14="http://schemas.microsoft.com/office/word/2010/wordml" xmlns:w15="http://schemas.microsoft.com/office/word/2012/wordml" xmlns:w16cex="http://schemas.microsoft.com/office/word/2018/wordml/cex" xmlns:w16cid="http://schemas.microsoft.com/office/word/2016/wordml/cid" xmlns:w16="http://schemas.microsoft.com/office/word/2018/wordml" xmlns:w16sdtdh="http://schemas.microsoft.com/office/word/2020/wordml/sdtdatahash" xmlns:w16se="http://schemas.microsoft.com/office/word/2015/wordml/symex" xmlns:wpg="http://schemas.microsoft.com/office/word/2010/wordprocessingGroup" xmlns:wpi="http://schemas.microsoft.com/office/word/2010/wordprocessingInk" xmlns:wne="http://schemas.microsoft.com/office/word/2006/wordml" xmlns:wps="http://schemas.microsoft.com/office/word/2010/wordprocessingShape" mc:Ignorable="w14 w15 w16se w16cid w16 w16cex w16sdtdh wp14">
   <w:body>
     <w:p>
       <w:pPr>
@@ -618,6 +618,7 @@
       </w:pPr>
       <w:bookmarkStart w:id="5" w:name="_Toc147629849"/>
       <w:r>
+        <w:lastRenderedPageBreak/>
         <w:t>Tables</w:t>
       </w:r>
       <w:bookmarkEnd w:id="5"/>
@@ -639,7 +640,7 @@
       <w:tblPr>
         <w:tblStyle w:val="TableGrid"/>
         <w:tblW w:w="0" w:type="auto"/>
-        <w:tblLook w:val="00BF"/>
+        <w:tblLook w:val="00A0" w:firstRow="1" w:lastRow="0" w:firstColumn="1" w:lastColumn="0" w:noHBand="0" w:noVBand="0"/>
       </w:tblPr>
       <w:tblGrid>
         <w:gridCol w:w="2952"/>
@@ -659,21 +660,12 @@
         </w:tc>
         <w:tc>
           <w:tcPr>
-            <w:tcW w:w="2952" w:type="dxa"/>
-          </w:tcPr>
-          <w:p>
-            <w:r>
-              <w:t>R1C2</w:t>
-            </w:r>
-          </w:p>
-        </w:tc>
-        <w:tc>
-          <w:tcPr>
-            <w:tcW w:w="2952" w:type="dxa"/>
-          </w:tcPr>
-          <w:p>
-            <w:r>
-              <w:t>R1C3</w:t>
+            <w:tcW w:w="5904" w:type="dxa"/>
+            <w:gridSpan w:val="2"/>
+          </w:tcPr>
+          <w:p>
+            <w:r>
+              <w:t>R1C2 merged with R1C3</w:t>
             </w:r>
           </w:p>
         </w:tc>
@@ -720,7 +712,7 @@
       <w:tblPr>
         <w:tblStyle w:val="TableGrid"/>
         <w:tblW w:w="0" w:type="auto"/>
-        <w:tblLook w:val="00BF"/>
+        <w:tblLook w:val="00A0" w:firstRow="1" w:lastRow="0" w:firstColumn="1" w:lastColumn="0" w:noHBand="0" w:noVBand="0"/>
       </w:tblPr>
       <w:tblGrid>
         <w:gridCol w:w="2952"/>
@@ -796,7 +788,7 @@
       <w:tblPr>
         <w:tblStyle w:val="TableGrid"/>
         <w:tblW w:w="0" w:type="auto"/>
-        <w:tblLook w:val="00BF"/>
+        <w:tblLook w:val="00A0" w:firstRow="1" w:lastRow="0" w:firstColumn="1" w:lastColumn="0" w:noHBand="0" w:noVBand="0"/>
       </w:tblPr>
       <w:tblGrid>
         <w:gridCol w:w="2214"/>
@@ -829,6 +821,7 @@
         <w:tc>
           <w:tcPr>
             <w:tcW w:w="2214" w:type="dxa"/>
+            <w:shd w:val="clear" w:color="auto" w:fill="FFFF00"/>
           </w:tcPr>
           <w:p>
             <w:pPr>
@@ -840,13 +833,14 @@
               <w:rPr>
                 <w:b/>
               </w:rPr>
-              <w:t>Header C2</w:t>
+              <w:t>Yellow shade header</w:t>
             </w:r>
           </w:p>
         </w:tc>
         <w:tc>
           <w:tcPr>
             <w:tcW w:w="2214" w:type="dxa"/>
+            <w:shd w:val="horzCross" w:color="auto" w:fill="auto"/>
           </w:tcPr>
           <w:p>
             <w:pPr>
@@ -858,7 +852,7 @@
               <w:rPr>
                 <w:b/>
               </w:rPr>
-              <w:t>Header C3</w:t>
+              <w:t>Pattern cell</w:t>
             </w:r>
           </w:p>
         </w:tc>
@@ -915,10 +909,16 @@
         <w:tc>
           <w:tcPr>
             <w:tcW w:w="2214" w:type="dxa"/>
+            <w:vMerge w:val="restart"/>
           </w:tcPr>
           <w:p>
             <w:r>
               <w:t>R1C4</w:t>
+            </w:r>
+          </w:p>
+          <w:p>
+            <w:r>
+              <w:t>R2C4</w:t>
             </w:r>
           </w:p>
         </w:tc>
@@ -927,6 +927,9 @@
         <w:tc>
           <w:tcPr>
             <w:tcW w:w="2214" w:type="dxa"/>
+            <w:tcBorders>
+              <w:bottom w:val="single" w:sz="4" w:space="0" w:color="000000" w:themeColor="text1"/>
+            </w:tcBorders>
           </w:tcPr>
           <w:p>
             <w:r>
@@ -937,6 +940,9 @@
         <w:tc>
           <w:tcPr>
             <w:tcW w:w="2214" w:type="dxa"/>
+            <w:tcBorders>
+              <w:bottom w:val="single" w:sz="4" w:space="0" w:color="000000" w:themeColor="text1"/>
+            </w:tcBorders>
           </w:tcPr>
           <w:p>
             <w:r>
@@ -947,20 +953,134 @@
         <w:tc>
           <w:tcPr>
             <w:tcW w:w="2214" w:type="dxa"/>
-          </w:tcPr>
-          <w:p>
-            <w:r>
-              <w:t>R2C3</w:t>
+            <w:tcBorders>
+              <w:bottom w:val="single" w:sz="4" w:space="0" w:color="000000" w:themeColor="text1"/>
+            </w:tcBorders>
+            <w:shd w:val="clear" w:color="auto" w:fill="00B0F0"/>
+          </w:tcPr>
+          <w:p>
+            <w:r>
+              <w:t>Blue shade cell</w:t>
             </w:r>
           </w:p>
         </w:tc>
         <w:tc>
           <w:tcPr>
             <w:tcW w:w="2214" w:type="dxa"/>
-          </w:tcPr>
-          <w:p>
-            <w:r>
-              <w:t>R2C4</w:t>
+            <w:vMerge/>
+            <w:tcBorders>
+              <w:bottom w:val="single" w:sz="4" w:space="0" w:color="000000" w:themeColor="text1"/>
+            </w:tcBorders>
+          </w:tcPr>
+          <w:p/>
+        </w:tc>
+      </w:tr>
+      <w:tr>
+        <w:tc>
+          <w:tcPr>
+            <w:tcW w:w="2214" w:type="dxa"/>
+            <w:tcBorders>
+              <w:bottom w:val="single" w:sz="4" w:space="0" w:color="000000" w:themeColor="text1"/>
+            </w:tcBorders>
+            <w:shd w:val="clear" w:color="auto" w:fill="00B050"/>
+          </w:tcPr>
+          <w:p>
+            <w:pPr>
+              <w:jc w:val="center"/>
+            </w:pPr>
+            <w:r>
+              <w:t>R3C1 Green Shade</w:t>
+            </w:r>
+          </w:p>
+        </w:tc>
+        <w:tc>
+          <w:tcPr>
+            <w:tcW w:w="2214" w:type="dxa"/>
+            <w:tcBorders>
+              <w:bottom w:val="single" w:sz="4" w:space="0" w:color="000000" w:themeColor="text1"/>
+            </w:tcBorders>
+            <w:shd w:val="clear" w:color="auto" w:fill="00B050"/>
+          </w:tcPr>
+          <w:p>
+            <w:r>
+              <w:t>R3C2 Green Shade</w:t>
+            </w:r>
+          </w:p>
+        </w:tc>
+        <w:tc>
+          <w:tcPr>
+            <w:tcW w:w="2214" w:type="dxa"/>
+            <w:tcBorders>
+              <w:bottom w:val="single" w:sz="4" w:space="0" w:color="000000" w:themeColor="text1"/>
+            </w:tcBorders>
+            <w:shd w:val="clear" w:color="auto" w:fill="00B050"/>
+          </w:tcPr>
+          <w:p>
+            <w:r>
+              <w:t>R3C3 Green Shade</w:t>
+            </w:r>
+          </w:p>
+        </w:tc>
+        <w:tc>
+          <w:tcPr>
+            <w:tcW w:w="2214" w:type="dxa"/>
+            <w:tcBorders>
+              <w:bottom w:val="single" w:sz="4" w:space="0" w:color="000000" w:themeColor="text1"/>
+            </w:tcBorders>
+            <w:shd w:val="clear" w:color="auto" w:fill="00B050"/>
+          </w:tcPr>
+          <w:p>
+            <w:r>
+              <w:t>R3C4 Green Shade</w:t>
+            </w:r>
+          </w:p>
+        </w:tc>
+      </w:tr>
+      <w:tr>
+        <w:tc>
+          <w:tcPr>
+            <w:tcW w:w="2214" w:type="dxa"/>
+            <w:shd w:val="clear" w:color="auto" w:fill="auto"/>
+          </w:tcPr>
+          <w:p>
+            <w:pPr>
+              <w:jc w:val="center"/>
+            </w:pPr>
+            <w:r>
+              <w:t>R4C1</w:t>
+            </w:r>
+          </w:p>
+        </w:tc>
+        <w:tc>
+          <w:tcPr>
+            <w:tcW w:w="2214" w:type="dxa"/>
+            <w:shd w:val="clear" w:color="auto" w:fill="auto"/>
+          </w:tcPr>
+          <w:p>
+            <w:r>
+              <w:t>R4C2</w:t>
+            </w:r>
+          </w:p>
+        </w:tc>
+        <w:tc>
+          <w:tcPr>
+            <w:tcW w:w="2214" w:type="dxa"/>
+            <w:shd w:val="clear" w:color="auto" w:fill="auto"/>
+          </w:tcPr>
+          <w:p>
+            <w:r>
+              <w:t>R4C3</w:t>
+            </w:r>
+          </w:p>
+        </w:tc>
+        <w:tc>
+          <w:tcPr>
+            <w:tcW w:w="2214" w:type="dxa"/>
+            <w:shd w:val="clear" w:color="auto" w:fill="auto"/>
+          </w:tcPr>
+          <w:p>
+            <w:r>
+              <w:t>R4C4</w:t>
             </w:r>
           </w:p>
         </w:tc>
@@ -975,7 +1095,7 @@
       <w:tblPr>
         <w:tblStyle w:val="TableContemporary"/>
         <w:tblW w:w="0" w:type="auto"/>
-        <w:tblLook w:val="04A0"/>
+        <w:tblLook w:val="04A0" w:firstRow="1" w:lastRow="0" w:firstColumn="1" w:lastColumn="0" w:noHBand="0" w:noVBand="1"/>
       </w:tblPr>
       <w:tblGrid>
         <w:gridCol w:w="2952"/>
@@ -984,7 +1104,7 @@
       </w:tblGrid>
       <w:tr>
         <w:trPr>
-          <w:cnfStyle w:val="100000000000"/>
+          <w:cnfStyle w:val="100000000000" w:firstRow="1" w:lastRow="0" w:firstColumn="0" w:lastColumn="0" w:oddVBand="0" w:evenVBand="0" w:oddHBand="0" w:evenHBand="0" w:firstRowFirstColumn="0" w:firstRowLastColumn="0" w:lastRowFirstColumn="0" w:lastRowLastColumn="0"/>
         </w:trPr>
         <w:tc>
           <w:tcPr>
@@ -1019,7 +1139,7 @@
       </w:tr>
       <w:tr>
         <w:trPr>
-          <w:cnfStyle w:val="000000100000"/>
+          <w:cnfStyle w:val="000000100000" w:firstRow="0" w:lastRow="0" w:firstColumn="0" w:lastColumn="0" w:oddVBand="0" w:evenVBand="0" w:oddHBand="1" w:evenHBand="0" w:firstRowFirstColumn="0" w:firstRowLastColumn="0" w:lastRowFirstColumn="0" w:lastRowLastColumn="0"/>
         </w:trPr>
         <w:tc>
           <w:tcPr>
@@ -1054,7 +1174,7 @@
       </w:tr>
       <w:tr>
         <w:trPr>
-          <w:cnfStyle w:val="000000010000"/>
+          <w:cnfStyle w:val="000000010000" w:firstRow="0" w:lastRow="0" w:firstColumn="0" w:lastColumn="0" w:oddVBand="0" w:evenVBand="0" w:oddHBand="0" w:evenHBand="1" w:firstRowFirstColumn="0" w:firstRowLastColumn="0" w:lastRowFirstColumn="0" w:lastRowLastColumn="0"/>
         </w:trPr>
         <w:tc>
           <w:tcPr>
@@ -1088,6 +1208,7 @@
         </w:tc>
       </w:tr>
     </w:tbl>
+    <w:p/>
     <w:p>
       <w:r>
         <w:t>After the last table.</w:t>
@@ -1095,15 +1216,16 @@
     </w:p>
     <w:sectPr>
       <w:pgSz w:w="12240" w:h="15840"/>
-      <w:pgMar w:top="1440" w:right="1800" w:bottom="1440" w:left="1800" w:gutter="0"/>
+      <w:pgMar w:top="1440" w:right="1800" w:bottom="1440" w:left="1800" w:header="720" w:footer="720" w:gutter="0"/>
+      <w:cols w:space="720"/>
     </w:sectPr>
   </w:body>
 </w:document>
 </file>
 
 <file path=word/numbering.xml><?xml version="1.0" encoding="utf-8"?>
-<w:numbering xmlns:mo="http://schemas.microsoft.com/office/mac/office/2008/main" xmlns:ve="http://schemas.openxmlformats.org/markup-compatibility/2006" xmlns:mv="urn:schemas-microsoft-com:mac:vml" xmlns:o="urn:schemas-microsoft-com:office:office" xmlns:r="http://schemas.openxmlformats.org/officeDocument/2006/relationships" xmlns:m="http://schemas.openxmlformats.org/officeDocument/2006/math" xmlns:v="urn:schemas-microsoft-com:vml" xmlns:wp="http://schemas.openxmlformats.org/drawingml/2006/wordprocessingDrawing" xmlns:w10="urn:schemas-microsoft-com:office:word" xmlns:w="http://schemas.openxmlformats.org/wordprocessingml/2006/main" xmlns:wne="http://schemas.microsoft.com/office/word/2006/wordml">
-  <w:abstractNum w:abstractNumId="0">
+<w:numbering xmlns:wpc="http://schemas.microsoft.com/office/word/2010/wordprocessingCanvas" xmlns:cx="http://schemas.microsoft.com/office/drawing/2014/chartex" xmlns:cx1="http://schemas.microsoft.com/office/drawing/2015/9/8/chartex" xmlns:cx2="http://schemas.microsoft.com/office/drawing/2015/10/21/chartex" xmlns:cx3="http://schemas.microsoft.com/office/drawing/2016/5/9/chartex" xmlns:cx4="http://schemas.microsoft.com/office/drawing/2016/5/10/chartex" xmlns:cx5="http://schemas.microsoft.com/office/drawing/2016/5/11/chartex" xmlns:cx6="http://schemas.microsoft.com/office/drawing/2016/5/12/chartex" xmlns:cx7="http://schemas.microsoft.com/office/drawing/2016/5/13/chartex" xmlns:cx8="http://schemas.microsoft.com/office/drawing/2016/5/14/chartex" xmlns:mc="http://schemas.openxmlformats.org/markup-compatibility/2006" xmlns:aink="http://schemas.microsoft.com/office/drawing/2016/ink" xmlns:am3d="http://schemas.microsoft.com/office/drawing/2017/model3d" xmlns:o="urn:schemas-microsoft-com:office:office" xmlns:r="http://schemas.openxmlformats.org/officeDocument/2006/relationships" xmlns:m="http://schemas.openxmlformats.org/officeDocument/2006/math" xmlns:v="urn:schemas-microsoft-com:vml" xmlns:wp14="http://schemas.microsoft.com/office/word/2010/wordprocessingDrawing" xmlns:wp="http://schemas.openxmlformats.org/drawingml/2006/wordprocessingDrawing" xmlns:w10="urn:schemas-microsoft-com:office:word" xmlns:w="http://schemas.openxmlformats.org/wordprocessingml/2006/main" xmlns:w14="http://schemas.microsoft.com/office/word/2010/wordml" xmlns:w15="http://schemas.microsoft.com/office/word/2012/wordml" xmlns:w16cex="http://schemas.microsoft.com/office/word/2018/wordml/cex" xmlns:w16cid="http://schemas.microsoft.com/office/word/2016/wordml/cid" xmlns:w16="http://schemas.microsoft.com/office/word/2018/wordml" xmlns:w16sdtdh="http://schemas.microsoft.com/office/word/2020/wordml/sdtdatahash" xmlns:w16se="http://schemas.microsoft.com/office/word/2015/wordml/symex" xmlns:wpg="http://schemas.microsoft.com/office/word/2010/wordprocessingGroup" xmlns:wpi="http://schemas.microsoft.com/office/word/2010/wordprocessingInk" xmlns:wne="http://schemas.microsoft.com/office/word/2006/wordml" xmlns:wps="http://schemas.microsoft.com/office/word/2010/wordprocessingShape" mc:Ignorable="w14 w15 w16se w16cid w16 w16cex w16sdtdh wp14">
+  <w:abstractNum w:abstractNumId="0" w15:restartNumberingAfterBreak="0">
     <w:nsid w:val="FFFFFF1D"/>
     <w:multiLevelType w:val="multilevel"/>
     <w:tmpl w:val="17686C7C"/>
@@ -1243,7 +1365,7 @@
       </w:rPr>
     </w:lvl>
   </w:abstractNum>
-  <w:abstractNum w:abstractNumId="1">
+  <w:abstractNum w:abstractNumId="1" w15:restartNumberingAfterBreak="0">
     <w:nsid w:val="FFFFFF7C"/>
     <w:multiLevelType w:val="singleLevel"/>
     <w:tmpl w:val="81CAC516"/>
@@ -1260,7 +1382,7 @@
       </w:pPr>
     </w:lvl>
   </w:abstractNum>
-  <w:abstractNum w:abstractNumId="2">
+  <w:abstractNum w:abstractNumId="2" w15:restartNumberingAfterBreak="0">
     <w:nsid w:val="FFFFFF7D"/>
     <w:multiLevelType w:val="singleLevel"/>
     <w:tmpl w:val="C45E01EA"/>
@@ -1277,7 +1399,7 @@
       </w:pPr>
     </w:lvl>
   </w:abstractNum>
-  <w:abstractNum w:abstractNumId="3">
+  <w:abstractNum w:abstractNumId="3" w15:restartNumberingAfterBreak="0">
     <w:nsid w:val="FFFFFF7E"/>
     <w:multiLevelType w:val="singleLevel"/>
     <w:tmpl w:val="2540941A"/>
@@ -1294,7 +1416,7 @@
       </w:pPr>
     </w:lvl>
   </w:abstractNum>
-  <w:abstractNum w:abstractNumId="4">
+  <w:abstractNum w:abstractNumId="4" w15:restartNumberingAfterBreak="0">
     <w:nsid w:val="FFFFFF7F"/>
     <w:multiLevelType w:val="singleLevel"/>
     <w:tmpl w:val="D66C675C"/>
@@ -1312,7 +1434,7 @@
       </w:pPr>
     </w:lvl>
   </w:abstractNum>
-  <w:abstractNum w:abstractNumId="5">
+  <w:abstractNum w:abstractNumId="5" w15:restartNumberingAfterBreak="0">
     <w:nsid w:val="FFFFFF80"/>
     <w:multiLevelType w:val="singleLevel"/>
     <w:tmpl w:val="04F22A5A"/>
@@ -1332,7 +1454,7 @@
       </w:rPr>
     </w:lvl>
   </w:abstractNum>
-  <w:abstractNum w:abstractNumId="6">
+  <w:abstractNum w:abstractNumId="6" w15:restartNumberingAfterBreak="0">
     <w:nsid w:val="FFFFFF81"/>
     <w:multiLevelType w:val="singleLevel"/>
     <w:tmpl w:val="58D2F542"/>
@@ -1352,7 +1474,7 @@
       </w:rPr>
     </w:lvl>
   </w:abstractNum>
-  <w:abstractNum w:abstractNumId="7">
+  <w:abstractNum w:abstractNumId="7" w15:restartNumberingAfterBreak="0">
     <w:nsid w:val="FFFFFF82"/>
     <w:multiLevelType w:val="singleLevel"/>
     <w:tmpl w:val="8D72E3D0"/>
@@ -1372,7 +1494,7 @@
       </w:rPr>
     </w:lvl>
   </w:abstractNum>
-  <w:abstractNum w:abstractNumId="8">
+  <w:abstractNum w:abstractNumId="8" w15:restartNumberingAfterBreak="0">
     <w:nsid w:val="FFFFFF83"/>
     <w:multiLevelType w:val="singleLevel"/>
     <w:tmpl w:val="D9A6522C"/>
@@ -1393,7 +1515,7 @@
       </w:rPr>
     </w:lvl>
   </w:abstractNum>
-  <w:abstractNum w:abstractNumId="9">
+  <w:abstractNum w:abstractNumId="9" w15:restartNumberingAfterBreak="0">
     <w:nsid w:val="FFFFFF88"/>
     <w:multiLevelType w:val="singleLevel"/>
     <w:tmpl w:val="81041286"/>
@@ -1411,7 +1533,7 @@
       </w:pPr>
     </w:lvl>
   </w:abstractNum>
-  <w:abstractNum w:abstractNumId="10">
+  <w:abstractNum w:abstractNumId="10" w15:restartNumberingAfterBreak="0">
     <w:nsid w:val="FFFFFF89"/>
     <w:multiLevelType w:val="singleLevel"/>
     <w:tmpl w:val="1E003836"/>
@@ -1469,7 +1591,7 @@
 </file>
 
 <file path=word/styles.xml><?xml version="1.0" encoding="utf-8"?>
-<w:styles xmlns:r="http://schemas.openxmlformats.org/officeDocument/2006/relationships" xmlns:w="http://schemas.openxmlformats.org/wordprocessingml/2006/main">
+<w:styles xmlns:mc="http://schemas.openxmlformats.org/markup-compatibility/2006" xmlns:r="http://schemas.openxmlformats.org/officeDocument/2006/relationships" xmlns:w="http://schemas.openxmlformats.org/wordprocessingml/2006/main" xmlns:w14="http://schemas.microsoft.com/office/word/2010/wordml" xmlns:w15="http://schemas.microsoft.com/office/word/2012/wordml" xmlns:w16cex="http://schemas.microsoft.com/office/word/2018/wordml/cex" xmlns:w16cid="http://schemas.microsoft.com/office/word/2016/wordml/cid" xmlns:w16="http://schemas.microsoft.com/office/word/2018/wordml" xmlns:w16sdtdh="http://schemas.microsoft.com/office/word/2020/wordml/sdtdatahash" xmlns:w16se="http://schemas.microsoft.com/office/word/2015/wordml/symex" mc:Ignorable="w14 w15 w16se w16cid w16 w16cex w16sdtdh">
   <w:docDefaults>
     <w:rPrDefault>
       <w:rPr>
@@ -1481,144 +1603,374 @@
     </w:rPrDefault>
     <w:pPrDefault/>
   </w:docDefaults>
-  <w:latentStyles w:defLockedState="0" w:defUIPriority="99" w:defSemiHidden="1" w:defUnhideWhenUsed="1" w:defQFormat="0" w:count="276">
-    <w:lsdException w:name="Normal" w:semiHidden="0" w:uiPriority="0" w:unhideWhenUsed="0" w:qFormat="1"/>
-    <w:lsdException w:name="heading 1" w:semiHidden="0" w:uiPriority="9" w:unhideWhenUsed="0" w:qFormat="1"/>
-    <w:lsdException w:name="heading 2" w:uiPriority="9" w:qFormat="1"/>
-    <w:lsdException w:name="heading 3" w:uiPriority="9" w:qFormat="1"/>
-    <w:lsdException w:name="heading 4" w:uiPriority="9" w:qFormat="1"/>
-    <w:lsdException w:name="heading 5" w:uiPriority="9" w:qFormat="1"/>
-    <w:lsdException w:name="heading 6" w:uiPriority="9" w:qFormat="1"/>
-    <w:lsdException w:name="heading 7" w:uiPriority="9" w:qFormat="1"/>
-    <w:lsdException w:name="heading 8" w:uiPriority="9" w:qFormat="1"/>
-    <w:lsdException w:name="heading 9" w:uiPriority="9" w:qFormat="1"/>
-    <w:lsdException w:name="toc 1" w:uiPriority="39"/>
-    <w:lsdException w:name="toc 2" w:uiPriority="39"/>
-    <w:lsdException w:name="toc 3" w:uiPriority="39"/>
-    <w:lsdException w:name="toc 4" w:uiPriority="39"/>
-    <w:lsdException w:name="toc 5" w:uiPriority="39"/>
-    <w:lsdException w:name="toc 6" w:uiPriority="39"/>
-    <w:lsdException w:name="toc 7" w:uiPriority="39"/>
-    <w:lsdException w:name="toc 8" w:uiPriority="39"/>
-    <w:lsdException w:name="toc 9" w:uiPriority="39"/>
-    <w:lsdException w:name="caption" w:uiPriority="35" w:qFormat="1"/>
-    <w:lsdException w:name="Title" w:semiHidden="0" w:uiPriority="10" w:unhideWhenUsed="0" w:qFormat="1"/>
-    <w:lsdException w:name="Default Paragraph Font" w:uiPriority="1"/>
-    <w:lsdException w:name="Subtitle" w:semiHidden="0" w:uiPriority="11" w:unhideWhenUsed="0" w:qFormat="1"/>
-    <w:lsdException w:name="Strong" w:semiHidden="0" w:uiPriority="22" w:unhideWhenUsed="0" w:qFormat="1"/>
-    <w:lsdException w:name="Emphasis" w:semiHidden="0" w:uiPriority="20" w:unhideWhenUsed="0" w:qFormat="1"/>
-    <w:lsdException w:name="Table Grid" w:semiHidden="0" w:uiPriority="59" w:unhideWhenUsed="0"/>
-    <w:lsdException w:name="Placeholder Text" w:unhideWhenUsed="0"/>
-    <w:lsdException w:name="No Spacing" w:uiPriority="1" w:unhideWhenUsed="0" w:qFormat="1"/>
-    <w:lsdException w:name="Light Shading" w:semiHidden="0" w:uiPriority="60" w:unhideWhenUsed="0"/>
-    <w:lsdException w:name="Light List" w:semiHidden="0" w:uiPriority="61" w:unhideWhenUsed="0"/>
-    <w:lsdException w:name="Light Grid" w:semiHidden="0" w:uiPriority="62" w:unhideWhenUsed="0"/>
-    <w:lsdException w:name="Medium Shading 1" w:semiHidden="0" w:uiPriority="63" w:unhideWhenUsed="0"/>
-    <w:lsdException w:name="Medium Shading 2" w:semiHidden="0" w:uiPriority="64" w:unhideWhenUsed="0"/>
-    <w:lsdException w:name="Medium List 1" w:semiHidden="0" w:uiPriority="65" w:unhideWhenUsed="0"/>
-    <w:lsdException w:name="Medium List 2" w:semiHidden="0" w:uiPriority="66" w:unhideWhenUsed="0"/>
-    <w:lsdException w:name="Medium Grid 1" w:semiHidden="0" w:uiPriority="67" w:unhideWhenUsed="0"/>
-    <w:lsdException w:name="Medium Grid 2" w:semiHidden="0" w:uiPriority="68" w:unhideWhenUsed="0"/>
-    <w:lsdException w:name="Medium Grid 3" w:semiHidden="0" w:uiPriority="69" w:unhideWhenUsed="0"/>
-    <w:lsdException w:name="Dark List" w:semiHidden="0" w:uiPriority="70" w:unhideWhenUsed="0"/>
-    <w:lsdException w:name="Colorful Shading" w:semiHidden="0" w:uiPriority="71" w:unhideWhenUsed="0"/>
-    <w:lsdException w:name="Colorful List" w:semiHidden="0" w:uiPriority="72" w:unhideWhenUsed="0"/>
-    <w:lsdException w:name="Colorful Grid" w:semiHidden="0" w:uiPriority="73" w:unhideWhenUsed="0"/>
-    <w:lsdException w:name="Light Shading Accent 1" w:semiHidden="0" w:uiPriority="60" w:unhideWhenUsed="0"/>
-    <w:lsdException w:name="Light List Accent 1" w:semiHidden="0" w:uiPriority="61" w:unhideWhenUsed="0"/>
-    <w:lsdException w:name="Light Grid Accent 1" w:semiHidden="0" w:uiPriority="62" w:unhideWhenUsed="0"/>
-    <w:lsdException w:name="Medium Shading 1 Accent 1" w:semiHidden="0" w:uiPriority="63" w:unhideWhenUsed="0"/>
-    <w:lsdException w:name="Medium Shading 2 Accent 1" w:semiHidden="0" w:uiPriority="64" w:unhideWhenUsed="0"/>
-    <w:lsdException w:name="Medium List 1 Accent 1" w:semiHidden="0" w:uiPriority="65" w:unhideWhenUsed="0"/>
-    <w:lsdException w:name="Revision" w:unhideWhenUsed="0"/>
-    <w:lsdException w:name="List Paragraph" w:semiHidden="0" w:uiPriority="34" w:unhideWhenUsed="0" w:qFormat="1"/>
-    <w:lsdException w:name="Quote" w:semiHidden="0" w:uiPriority="29" w:unhideWhenUsed="0" w:qFormat="1"/>
-    <w:lsdException w:name="Intense Quote" w:semiHidden="0" w:uiPriority="30" w:unhideWhenUsed="0" w:qFormat="1"/>
-    <w:lsdException w:name="Medium List 2 Accent 1" w:semiHidden="0" w:uiPriority="66" w:unhideWhenUsed="0"/>
-    <w:lsdException w:name="Medium Grid 1 Accent 1" w:semiHidden="0" w:uiPriority="67" w:unhideWhenUsed="0"/>
-    <w:lsdException w:name="Medium Grid 2 Accent 1" w:semiHidden="0" w:uiPriority="68" w:unhideWhenUsed="0"/>
-    <w:lsdException w:name="Medium Grid 3 Accent 1" w:semiHidden="0" w:uiPriority="69" w:unhideWhenUsed="0"/>
-    <w:lsdException w:name="Dark List Accent 1" w:semiHidden="0" w:uiPriority="70" w:unhideWhenUsed="0"/>
-    <w:lsdException w:name="Colorful Shading Accent 1" w:semiHidden="0" w:uiPriority="71" w:unhideWhenUsed="0"/>
-    <w:lsdException w:name="Colorful List Accent 1" w:semiHidden="0" w:uiPriority="72" w:unhideWhenUsed="0"/>
-    <w:lsdException w:name="Colorful Grid Accent 1" w:semiHidden="0" w:uiPriority="73" w:unhideWhenUsed="0"/>
-    <w:lsdException w:name="Light Shading Accent 2" w:semiHidden="0" w:uiPriority="60" w:unhideWhenUsed="0"/>
-    <w:lsdException w:name="Light List Accent 2" w:semiHidden="0" w:uiPriority="61" w:unhideWhenUsed="0"/>
-    <w:lsdException w:name="Light Grid Accent 2" w:semiHidden="0" w:uiPriority="62" w:unhideWhenUsed="0"/>
-    <w:lsdException w:name="Medium Shading 1 Accent 2" w:semiHidden="0" w:uiPriority="63" w:unhideWhenUsed="0"/>
-    <w:lsdException w:name="Medium Shading 2 Accent 2" w:semiHidden="0" w:uiPriority="64" w:unhideWhenUsed="0"/>
-    <w:lsdException w:name="Medium List 1 Accent 2" w:semiHidden="0" w:uiPriority="65" w:unhideWhenUsed="0"/>
-    <w:lsdException w:name="Medium List 2 Accent 2" w:semiHidden="0" w:uiPriority="66" w:unhideWhenUsed="0"/>
-    <w:lsdException w:name="Medium Grid 1 Accent 2" w:semiHidden="0" w:uiPriority="67" w:unhideWhenUsed="0"/>
-    <w:lsdException w:name="Medium Grid 2 Accent 2" w:semiHidden="0" w:uiPriority="68" w:unhideWhenUsed="0"/>
-    <w:lsdException w:name="Medium Grid 3 Accent 2" w:semiHidden="0" w:uiPriority="69" w:unhideWhenUsed="0"/>
-    <w:lsdException w:name="Dark List Accent 2" w:semiHidden="0" w:uiPriority="70" w:unhideWhenUsed="0"/>
-    <w:lsdException w:name="Colorful Shading Accent 2" w:semiHidden="0" w:uiPriority="71" w:unhideWhenUsed="0"/>
-    <w:lsdException w:name="Colorful List Accent 2" w:semiHidden="0" w:uiPriority="72" w:unhideWhenUsed="0"/>
-    <w:lsdException w:name="Colorful Grid Accent 2" w:semiHidden="0" w:uiPriority="73" w:unhideWhenUsed="0"/>
-    <w:lsdException w:name="Light Shading Accent 3" w:semiHidden="0" w:uiPriority="60" w:unhideWhenUsed="0"/>
-    <w:lsdException w:name="Light List Accent 3" w:semiHidden="0" w:uiPriority="61" w:unhideWhenUsed="0"/>
-    <w:lsdException w:name="Light Grid Accent 3" w:semiHidden="0" w:uiPriority="62" w:unhideWhenUsed="0"/>
-    <w:lsdException w:name="Medium Shading 1 Accent 3" w:semiHidden="0" w:uiPriority="63" w:unhideWhenUsed="0"/>
-    <w:lsdException w:name="Medium Shading 2 Accent 3" w:semiHidden="0" w:uiPriority="64" w:unhideWhenUsed="0"/>
-    <w:lsdException w:name="Medium List 1 Accent 3" w:semiHidden="0" w:uiPriority="65" w:unhideWhenUsed="0"/>
-    <w:lsdException w:name="Medium List 2 Accent 3" w:semiHidden="0" w:uiPriority="66" w:unhideWhenUsed="0"/>
-    <w:lsdException w:name="Medium Grid 1 Accent 3" w:semiHidden="0" w:uiPriority="67" w:unhideWhenUsed="0"/>
-    <w:lsdException w:name="Medium Grid 2 Accent 3" w:semiHidden="0" w:uiPriority="68" w:unhideWhenUsed="0"/>
-    <w:lsdException w:name="Medium Grid 3 Accent 3" w:semiHidden="0" w:uiPriority="69" w:unhideWhenUsed="0"/>
-    <w:lsdException w:name="Dark List Accent 3" w:semiHidden="0" w:uiPriority="70" w:unhideWhenUsed="0"/>
-    <w:lsdException w:name="Colorful Shading Accent 3" w:semiHidden="0" w:uiPriority="71" w:unhideWhenUsed="0"/>
-    <w:lsdException w:name="Colorful List Accent 3" w:semiHidden="0" w:uiPriority="72" w:unhideWhenUsed="0"/>
-    <w:lsdException w:name="Colorful Grid Accent 3" w:semiHidden="0" w:uiPriority="73" w:unhideWhenUsed="0"/>
-    <w:lsdException w:name="Light Shading Accent 4" w:semiHidden="0" w:uiPriority="60" w:unhideWhenUsed="0"/>
-    <w:lsdException w:name="Light List Accent 4" w:semiHidden="0" w:uiPriority="61" w:unhideWhenUsed="0"/>
-    <w:lsdException w:name="Light Grid Accent 4" w:semiHidden="0" w:uiPriority="62" w:unhideWhenUsed="0"/>
-    <w:lsdException w:name="Medium Shading 1 Accent 4" w:semiHidden="0" w:uiPriority="63" w:unhideWhenUsed="0"/>
-    <w:lsdException w:name="Medium Shading 2 Accent 4" w:semiHidden="0" w:uiPriority="64" w:unhideWhenUsed="0"/>
-    <w:lsdException w:name="Medium List 1 Accent 4" w:semiHidden="0" w:uiPriority="65" w:unhideWhenUsed="0"/>
-    <w:lsdException w:name="Medium List 2 Accent 4" w:semiHidden="0" w:uiPriority="66" w:unhideWhenUsed="0"/>
-    <w:lsdException w:name="Medium Grid 1 Accent 4" w:semiHidden="0" w:uiPriority="67" w:unhideWhenUsed="0"/>
-    <w:lsdException w:name="Medium Grid 2 Accent 4" w:semiHidden="0" w:uiPriority="68" w:unhideWhenUsed="0"/>
-    <w:lsdException w:name="Medium Grid 3 Accent 4" w:semiHidden="0" w:uiPriority="69" w:unhideWhenUsed="0"/>
-    <w:lsdException w:name="Dark List Accent 4" w:semiHidden="0" w:uiPriority="70" w:unhideWhenUsed="0"/>
-    <w:lsdException w:name="Colorful Shading Accent 4" w:semiHidden="0" w:uiPriority="71" w:unhideWhenUsed="0"/>
-    <w:lsdException w:name="Colorful List Accent 4" w:semiHidden="0" w:uiPriority="72" w:unhideWhenUsed="0"/>
-    <w:lsdException w:name="Colorful Grid Accent 4" w:semiHidden="0" w:uiPriority="73" w:unhideWhenUsed="0"/>
-    <w:lsdException w:name="Light Shading Accent 5" w:semiHidden="0" w:uiPriority="60" w:unhideWhenUsed="0"/>
-    <w:lsdException w:name="Light List Accent 5" w:semiHidden="0" w:uiPriority="61" w:unhideWhenUsed="0"/>
-    <w:lsdException w:name="Light Grid Accent 5" w:semiHidden="0" w:uiPriority="62" w:unhideWhenUsed="0"/>
-    <w:lsdException w:name="Medium Shading 1 Accent 5" w:semiHidden="0" w:uiPriority="63" w:unhideWhenUsed="0"/>
-    <w:lsdException w:name="Medium Shading 2 Accent 5" w:semiHidden="0" w:uiPriority="64" w:unhideWhenUsed="0"/>
-    <w:lsdException w:name="Medium List 1 Accent 5" w:semiHidden="0" w:uiPriority="65" w:unhideWhenUsed="0"/>
-    <w:lsdException w:name="Medium List 2 Accent 5" w:semiHidden="0" w:uiPriority="66" w:unhideWhenUsed="0"/>
-    <w:lsdException w:name="Medium Grid 1 Accent 5" w:semiHidden="0" w:uiPriority="67" w:unhideWhenUsed="0"/>
-    <w:lsdException w:name="Medium Grid 2 Accent 5" w:semiHidden="0" w:uiPriority="68" w:unhideWhenUsed="0"/>
-    <w:lsdException w:name="Medium Grid 3 Accent 5" w:semiHidden="0" w:uiPriority="69" w:unhideWhenUsed="0"/>
-    <w:lsdException w:name="Dark List Accent 5" w:semiHidden="0" w:uiPriority="70" w:unhideWhenUsed="0"/>
-    <w:lsdException w:name="Colorful Shading Accent 5" w:semiHidden="0" w:uiPriority="71" w:unhideWhenUsed="0"/>
-    <w:lsdException w:name="Colorful List Accent 5" w:semiHidden="0" w:uiPriority="72" w:unhideWhenUsed="0"/>
-    <w:lsdException w:name="Colorful Grid Accent 5" w:semiHidden="0" w:uiPriority="73" w:unhideWhenUsed="0"/>
-    <w:lsdException w:name="Light Shading Accent 6" w:semiHidden="0" w:uiPriority="60" w:unhideWhenUsed="0"/>
-    <w:lsdException w:name="Light List Accent 6" w:semiHidden="0" w:uiPriority="61" w:unhideWhenUsed="0"/>
-    <w:lsdException w:name="Light Grid Accent 6" w:semiHidden="0" w:uiPriority="62" w:unhideWhenUsed="0"/>
-    <w:lsdException w:name="Medium Shading 1 Accent 6" w:semiHidden="0" w:uiPriority="63" w:unhideWhenUsed="0"/>
-    <w:lsdException w:name="Medium Shading 2 Accent 6" w:semiHidden="0" w:uiPriority="64" w:unhideWhenUsed="0"/>
-    <w:lsdException w:name="Medium List 1 Accent 6" w:semiHidden="0" w:uiPriority="65" w:unhideWhenUsed="0"/>
-    <w:lsdException w:name="Medium List 2 Accent 6" w:semiHidden="0" w:uiPriority="66" w:unhideWhenUsed="0"/>
-    <w:lsdException w:name="Medium Grid 1 Accent 6" w:semiHidden="0" w:uiPriority="67" w:unhideWhenUsed="0"/>
-    <w:lsdException w:name="Medium Grid 2 Accent 6" w:semiHidden="0" w:uiPriority="68" w:unhideWhenUsed="0"/>
-    <w:lsdException w:name="Medium Grid 3 Accent 6" w:semiHidden="0" w:uiPriority="69" w:unhideWhenUsed="0"/>
-    <w:lsdException w:name="Dark List Accent 6" w:semiHidden="0" w:uiPriority="70" w:unhideWhenUsed="0"/>
-    <w:lsdException w:name="Colorful Shading Accent 6" w:semiHidden="0" w:uiPriority="71" w:unhideWhenUsed="0"/>
-    <w:lsdException w:name="Colorful List Accent 6" w:semiHidden="0" w:uiPriority="72" w:unhideWhenUsed="0"/>
-    <w:lsdException w:name="Colorful Grid Accent 6" w:semiHidden="0" w:uiPriority="73" w:unhideWhenUsed="0"/>
-    <w:lsdException w:name="Subtle Emphasis" w:semiHidden="0" w:uiPriority="19" w:unhideWhenUsed="0" w:qFormat="1"/>
-    <w:lsdException w:name="Intense Emphasis" w:semiHidden="0" w:uiPriority="21" w:unhideWhenUsed="0" w:qFormat="1"/>
-    <w:lsdException w:name="Subtle Reference" w:semiHidden="0" w:uiPriority="31" w:unhideWhenUsed="0" w:qFormat="1"/>
-    <w:lsdException w:name="Intense Reference" w:semiHidden="0" w:uiPriority="32" w:unhideWhenUsed="0" w:qFormat="1"/>
-    <w:lsdException w:name="Book Title" w:semiHidden="0" w:uiPriority="33" w:unhideWhenUsed="0" w:qFormat="1"/>
-    <w:lsdException w:name="Bibliography" w:uiPriority="37"/>
-    <w:lsdException w:name="TOC Heading" w:uiPriority="39" w:qFormat="1"/>
+  <w:latentStyles w:defLockedState="0" w:defUIPriority="99" w:defSemiHidden="0" w:defUnhideWhenUsed="0" w:defQFormat="0" w:count="376">
+    <w:lsdException w:name="Normal" w:uiPriority="0" w:qFormat="1"/>
+    <w:lsdException w:name="heading 1" w:uiPriority="9" w:qFormat="1"/>
+    <w:lsdException w:name="heading 2" w:semiHidden="1" w:uiPriority="9" w:unhideWhenUsed="1" w:qFormat="1"/>
+    <w:lsdException w:name="heading 3" w:semiHidden="1" w:uiPriority="9" w:unhideWhenUsed="1" w:qFormat="1"/>
+    <w:lsdException w:name="heading 4" w:semiHidden="1" w:uiPriority="9" w:unhideWhenUsed="1" w:qFormat="1"/>
+    <w:lsdException w:name="heading 5" w:semiHidden="1" w:uiPriority="9" w:unhideWhenUsed="1" w:qFormat="1"/>
+    <w:lsdException w:name="heading 6" w:semiHidden="1" w:uiPriority="9" w:unhideWhenUsed="1" w:qFormat="1"/>
+    <w:lsdException w:name="heading 7" w:semiHidden="1" w:uiPriority="9" w:unhideWhenUsed="1" w:qFormat="1"/>
+    <w:lsdException w:name="heading 8" w:semiHidden="1" w:uiPriority="9" w:unhideWhenUsed="1" w:qFormat="1"/>
+    <w:lsdException w:name="heading 9" w:semiHidden="1" w:uiPriority="9" w:unhideWhenUsed="1" w:qFormat="1"/>
+    <w:lsdException w:name="index 1" w:semiHidden="1" w:unhideWhenUsed="1"/>
+    <w:lsdException w:name="index 2" w:semiHidden="1" w:unhideWhenUsed="1"/>
+    <w:lsdException w:name="index 3" w:semiHidden="1" w:unhideWhenUsed="1"/>
+    <w:lsdException w:name="index 4" w:semiHidden="1" w:unhideWhenUsed="1"/>
+    <w:lsdException w:name="index 5" w:semiHidden="1" w:unhideWhenUsed="1"/>
+    <w:lsdException w:name="index 6" w:semiHidden="1" w:unhideWhenUsed="1"/>
+    <w:lsdException w:name="index 7" w:semiHidden="1" w:unhideWhenUsed="1"/>
+    <w:lsdException w:name="index 8" w:semiHidden="1" w:unhideWhenUsed="1"/>
+    <w:lsdException w:name="index 9" w:semiHidden="1" w:unhideWhenUsed="1"/>
+    <w:lsdException w:name="toc 1" w:semiHidden="1" w:uiPriority="39" w:unhideWhenUsed="1"/>
+    <w:lsdException w:name="toc 2" w:semiHidden="1" w:uiPriority="39" w:unhideWhenUsed="1"/>
+    <w:lsdException w:name="toc 3" w:semiHidden="1" w:uiPriority="39" w:unhideWhenUsed="1"/>
+    <w:lsdException w:name="toc 4" w:semiHidden="1" w:uiPriority="39" w:unhideWhenUsed="1"/>
+    <w:lsdException w:name="toc 5" w:semiHidden="1" w:uiPriority="39" w:unhideWhenUsed="1"/>
+    <w:lsdException w:name="toc 6" w:semiHidden="1" w:uiPriority="39" w:unhideWhenUsed="1"/>
+    <w:lsdException w:name="toc 7" w:semiHidden="1" w:uiPriority="39" w:unhideWhenUsed="1"/>
+    <w:lsdException w:name="toc 8" w:semiHidden="1" w:uiPriority="39" w:unhideWhenUsed="1"/>
+    <w:lsdException w:name="toc 9" w:semiHidden="1" w:uiPriority="39" w:unhideWhenUsed="1"/>
+    <w:lsdException w:name="Normal Indent" w:semiHidden="1" w:unhideWhenUsed="1"/>
+    <w:lsdException w:name="footnote text" w:semiHidden="1" w:unhideWhenUsed="1"/>
+    <w:lsdException w:name="annotation text" w:semiHidden="1" w:unhideWhenUsed="1"/>
+    <w:lsdException w:name="header" w:semiHidden="1" w:unhideWhenUsed="1"/>
+    <w:lsdException w:name="footer" w:semiHidden="1" w:unhideWhenUsed="1"/>
+    <w:lsdException w:name="index heading" w:semiHidden="1" w:unhideWhenUsed="1"/>
+    <w:lsdException w:name="caption" w:semiHidden="1" w:uiPriority="35" w:unhideWhenUsed="1" w:qFormat="1"/>
+    <w:lsdException w:name="table of figures" w:semiHidden="1" w:unhideWhenUsed="1"/>
+    <w:lsdException w:name="envelope address" w:semiHidden="1" w:unhideWhenUsed="1"/>
+    <w:lsdException w:name="envelope return" w:semiHidden="1" w:unhideWhenUsed="1"/>
+    <w:lsdException w:name="footnote reference" w:semiHidden="1" w:unhideWhenUsed="1"/>
+    <w:lsdException w:name="annotation reference" w:semiHidden="1" w:unhideWhenUsed="1"/>
+    <w:lsdException w:name="line number" w:semiHidden="1" w:unhideWhenUsed="1"/>
+    <w:lsdException w:name="page number" w:semiHidden="1" w:unhideWhenUsed="1"/>
+    <w:lsdException w:name="endnote reference" w:semiHidden="1" w:unhideWhenUsed="1"/>
+    <w:lsdException w:name="endnote text" w:semiHidden="1" w:unhideWhenUsed="1"/>
+    <w:lsdException w:name="table of authorities" w:semiHidden="1" w:unhideWhenUsed="1"/>
+    <w:lsdException w:name="macro" w:semiHidden="1" w:unhideWhenUsed="1"/>
+    <w:lsdException w:name="toa heading" w:semiHidden="1" w:unhideWhenUsed="1"/>
+    <w:lsdException w:name="List" w:semiHidden="1" w:unhideWhenUsed="1"/>
+    <w:lsdException w:name="List Bullet" w:semiHidden="1" w:unhideWhenUsed="1"/>
+    <w:lsdException w:name="List Number" w:semiHidden="1" w:unhideWhenUsed="1"/>
+    <w:lsdException w:name="List 2" w:semiHidden="1" w:unhideWhenUsed="1"/>
+    <w:lsdException w:name="List 3" w:semiHidden="1" w:unhideWhenUsed="1"/>
+    <w:lsdException w:name="List 4" w:semiHidden="1" w:unhideWhenUsed="1"/>
+    <w:lsdException w:name="List 5" w:semiHidden="1" w:unhideWhenUsed="1"/>
+    <w:lsdException w:name="List Bullet 2" w:semiHidden="1" w:unhideWhenUsed="1"/>
+    <w:lsdException w:name="List Bullet 3" w:semiHidden="1" w:unhideWhenUsed="1"/>
+    <w:lsdException w:name="List Bullet 4" w:semiHidden="1" w:unhideWhenUsed="1"/>
+    <w:lsdException w:name="List Bullet 5" w:semiHidden="1" w:unhideWhenUsed="1"/>
+    <w:lsdException w:name="List Number 2" w:semiHidden="1" w:unhideWhenUsed="1"/>
+    <w:lsdException w:name="List Number 3" w:semiHidden="1" w:unhideWhenUsed="1"/>
+    <w:lsdException w:name="List Number 4" w:semiHidden="1" w:unhideWhenUsed="1"/>
+    <w:lsdException w:name="List Number 5" w:semiHidden="1" w:unhideWhenUsed="1"/>
+    <w:lsdException w:name="Title" w:uiPriority="10" w:qFormat="1"/>
+    <w:lsdException w:name="Closing" w:semiHidden="1" w:unhideWhenUsed="1"/>
+    <w:lsdException w:name="Signature" w:semiHidden="1" w:unhideWhenUsed="1"/>
+    <w:lsdException w:name="Default Paragraph Font" w:semiHidden="1" w:uiPriority="1" w:unhideWhenUsed="1"/>
+    <w:lsdException w:name="Body Text" w:semiHidden="1" w:unhideWhenUsed="1"/>
+    <w:lsdException w:name="Body Text Indent" w:semiHidden="1" w:unhideWhenUsed="1"/>
+    <w:lsdException w:name="List Continue" w:semiHidden="1" w:unhideWhenUsed="1"/>
+    <w:lsdException w:name="List Continue 2" w:semiHidden="1" w:unhideWhenUsed="1"/>
+    <w:lsdException w:name="List Continue 3" w:semiHidden="1" w:unhideWhenUsed="1"/>
+    <w:lsdException w:name="List Continue 4" w:semiHidden="1" w:unhideWhenUsed="1"/>
+    <w:lsdException w:name="List Continue 5" w:semiHidden="1" w:unhideWhenUsed="1"/>
+    <w:lsdException w:name="Message Header" w:semiHidden="1" w:unhideWhenUsed="1"/>
+    <w:lsdException w:name="Subtitle" w:uiPriority="11" w:qFormat="1"/>
+    <w:lsdException w:name="Salutation" w:semiHidden="1" w:unhideWhenUsed="1"/>
+    <w:lsdException w:name="Date" w:semiHidden="1" w:unhideWhenUsed="1"/>
+    <w:lsdException w:name="Body Text First Indent" w:semiHidden="1" w:unhideWhenUsed="1"/>
+    <w:lsdException w:name="Body Text First Indent 2" w:semiHidden="1" w:unhideWhenUsed="1"/>
+    <w:lsdException w:name="Note Heading" w:semiHidden="1" w:unhideWhenUsed="1"/>
+    <w:lsdException w:name="Body Text 2" w:semiHidden="1" w:unhideWhenUsed="1"/>
+    <w:lsdException w:name="Body Text 3" w:semiHidden="1" w:unhideWhenUsed="1"/>
+    <w:lsdException w:name="Body Text Indent 2" w:semiHidden="1" w:unhideWhenUsed="1"/>
+    <w:lsdException w:name="Body Text Indent 3" w:semiHidden="1" w:unhideWhenUsed="1"/>
+    <w:lsdException w:name="Block Text" w:semiHidden="1" w:unhideWhenUsed="1"/>
+    <w:lsdException w:name="Hyperlink" w:semiHidden="1" w:unhideWhenUsed="1"/>
+    <w:lsdException w:name="FollowedHyperlink" w:semiHidden="1" w:unhideWhenUsed="1"/>
+    <w:lsdException w:name="Strong" w:uiPriority="22" w:qFormat="1"/>
+    <w:lsdException w:name="Emphasis" w:uiPriority="20" w:qFormat="1"/>
+    <w:lsdException w:name="Document Map" w:semiHidden="1" w:unhideWhenUsed="1"/>
+    <w:lsdException w:name="Plain Text" w:semiHidden="1" w:unhideWhenUsed="1"/>
+    <w:lsdException w:name="E-mail Signature" w:semiHidden="1" w:unhideWhenUsed="1"/>
+    <w:lsdException w:name="HTML Top of Form" w:semiHidden="1" w:unhideWhenUsed="1"/>
+    <w:lsdException w:name="HTML Bottom of Form" w:semiHidden="1" w:unhideWhenUsed="1"/>
+    <w:lsdException w:name="Normal (Web)" w:semiHidden="1" w:unhideWhenUsed="1"/>
+    <w:lsdException w:name="HTML Acronym" w:semiHidden="1" w:unhideWhenUsed="1"/>
+    <w:lsdException w:name="HTML Address" w:semiHidden="1" w:unhideWhenUsed="1"/>
+    <w:lsdException w:name="HTML Cite" w:semiHidden="1" w:unhideWhenUsed="1"/>
+    <w:lsdException w:name="HTML Code" w:semiHidden="1" w:unhideWhenUsed="1"/>
+    <w:lsdException w:name="HTML Definition" w:semiHidden="1" w:unhideWhenUsed="1"/>
+    <w:lsdException w:name="HTML Keyboard" w:semiHidden="1" w:unhideWhenUsed="1"/>
+    <w:lsdException w:name="HTML Preformatted" w:semiHidden="1" w:unhideWhenUsed="1"/>
+    <w:lsdException w:name="HTML Sample" w:semiHidden="1" w:unhideWhenUsed="1"/>
+    <w:lsdException w:name="HTML Typewriter" w:semiHidden="1" w:unhideWhenUsed="1"/>
+    <w:lsdException w:name="HTML Variable" w:semiHidden="1" w:unhideWhenUsed="1"/>
+    <w:lsdException w:name="Normal Table" w:semiHidden="1" w:unhideWhenUsed="1"/>
+    <w:lsdException w:name="annotation subject" w:semiHidden="1" w:unhideWhenUsed="1"/>
+    <w:lsdException w:name="No List" w:semiHidden="1" w:unhideWhenUsed="1"/>
+    <w:lsdException w:name="Outline List 1" w:semiHidden="1" w:unhideWhenUsed="1"/>
+    <w:lsdException w:name="Outline List 2" w:semiHidden="1" w:unhideWhenUsed="1"/>
+    <w:lsdException w:name="Outline List 3" w:semiHidden="1" w:unhideWhenUsed="1"/>
+    <w:lsdException w:name="Table Simple 1" w:semiHidden="1" w:unhideWhenUsed="1"/>
+    <w:lsdException w:name="Table Simple 2" w:semiHidden="1" w:unhideWhenUsed="1"/>
+    <w:lsdException w:name="Table Simple 3" w:semiHidden="1" w:unhideWhenUsed="1"/>
+    <w:lsdException w:name="Table Classic 1" w:semiHidden="1" w:unhideWhenUsed="1"/>
+    <w:lsdException w:name="Table Classic 2" w:semiHidden="1" w:unhideWhenUsed="1"/>
+    <w:lsdException w:name="Table Classic 3" w:semiHidden="1" w:unhideWhenUsed="1"/>
+    <w:lsdException w:name="Table Classic 4" w:semiHidden="1" w:unhideWhenUsed="1"/>
+    <w:lsdException w:name="Table Colorful 1" w:semiHidden="1" w:unhideWhenUsed="1"/>
+    <w:lsdException w:name="Table Colorful 2" w:semiHidden="1" w:unhideWhenUsed="1"/>
+    <w:lsdException w:name="Table Colorful 3" w:semiHidden="1" w:unhideWhenUsed="1"/>
+    <w:lsdException w:name="Table Columns 1" w:semiHidden="1" w:unhideWhenUsed="1"/>
+    <w:lsdException w:name="Table Columns 2" w:semiHidden="1" w:unhideWhenUsed="1"/>
+    <w:lsdException w:name="Table Columns 3" w:semiHidden="1" w:unhideWhenUsed="1"/>
+    <w:lsdException w:name="Table Columns 4" w:semiHidden="1" w:unhideWhenUsed="1"/>
+    <w:lsdException w:name="Table Columns 5" w:semiHidden="1" w:unhideWhenUsed="1"/>
+    <w:lsdException w:name="Table Grid 1" w:semiHidden="1" w:unhideWhenUsed="1"/>
+    <w:lsdException w:name="Table Grid 2" w:semiHidden="1" w:unhideWhenUsed="1"/>
+    <w:lsdException w:name="Table Grid 3" w:semiHidden="1" w:unhideWhenUsed="1"/>
+    <w:lsdException w:name="Table Grid 4" w:semiHidden="1" w:unhideWhenUsed="1"/>
+    <w:lsdException w:name="Table Grid 5" w:semiHidden="1" w:unhideWhenUsed="1"/>
+    <w:lsdException w:name="Table Grid 6" w:semiHidden="1" w:unhideWhenUsed="1"/>
+    <w:lsdException w:name="Table Grid 7" w:semiHidden="1" w:unhideWhenUsed="1"/>
+    <w:lsdException w:name="Table Grid 8" w:semiHidden="1" w:unhideWhenUsed="1"/>
+    <w:lsdException w:name="Table List 1" w:semiHidden="1" w:unhideWhenUsed="1"/>
+    <w:lsdException w:name="Table List 2" w:semiHidden="1" w:unhideWhenUsed="1"/>
+    <w:lsdException w:name="Table List 3" w:semiHidden="1" w:unhideWhenUsed="1"/>
+    <w:lsdException w:name="Table List 4" w:semiHidden="1" w:unhideWhenUsed="1"/>
+    <w:lsdException w:name="Table List 5" w:semiHidden="1" w:unhideWhenUsed="1"/>
+    <w:lsdException w:name="Table List 6" w:semiHidden="1" w:unhideWhenUsed="1"/>
+    <w:lsdException w:name="Table List 7" w:semiHidden="1" w:unhideWhenUsed="1"/>
+    <w:lsdException w:name="Table List 8" w:semiHidden="1" w:unhideWhenUsed="1"/>
+    <w:lsdException w:name="Table 3D effects 1" w:semiHidden="1" w:unhideWhenUsed="1"/>
+    <w:lsdException w:name="Table 3D effects 2" w:semiHidden="1" w:unhideWhenUsed="1"/>
+    <w:lsdException w:name="Table 3D effects 3" w:semiHidden="1" w:unhideWhenUsed="1"/>
+    <w:lsdException w:name="Table Contemporary" w:semiHidden="1" w:unhideWhenUsed="1"/>
+    <w:lsdException w:name="Table Elegant" w:semiHidden="1" w:unhideWhenUsed="1"/>
+    <w:lsdException w:name="Table Professional" w:semiHidden="1" w:unhideWhenUsed="1"/>
+    <w:lsdException w:name="Table Subtle 1" w:semiHidden="1" w:unhideWhenUsed="1"/>
+    <w:lsdException w:name="Table Subtle 2" w:semiHidden="1" w:unhideWhenUsed="1"/>
+    <w:lsdException w:name="Table Web 1" w:semiHidden="1" w:unhideWhenUsed="1"/>
+    <w:lsdException w:name="Table Web 2" w:semiHidden="1" w:unhideWhenUsed="1"/>
+    <w:lsdException w:name="Table Web 3" w:semiHidden="1" w:unhideWhenUsed="1"/>
+    <w:lsdException w:name="Balloon Text" w:semiHidden="1" w:unhideWhenUsed="1"/>
+    <w:lsdException w:name="Table Grid" w:uiPriority="59"/>
+    <w:lsdException w:name="Table Theme" w:semiHidden="1" w:unhideWhenUsed="1"/>
+    <w:lsdException w:name="Placeholder Text" w:semiHidden="1"/>
+    <w:lsdException w:name="No Spacing" w:uiPriority="1" w:qFormat="1"/>
+    <w:lsdException w:name="Light Shading" w:uiPriority="60"/>
+    <w:lsdException w:name="Light List" w:uiPriority="61"/>
+    <w:lsdException w:name="Light Grid" w:uiPriority="62"/>
+    <w:lsdException w:name="Medium Shading 1" w:uiPriority="63"/>
+    <w:lsdException w:name="Medium Shading 2" w:uiPriority="64"/>
+    <w:lsdException w:name="Medium List 1" w:uiPriority="65"/>
+    <w:lsdException w:name="Medium List 2" w:uiPriority="66"/>
+    <w:lsdException w:name="Medium Grid 1" w:uiPriority="67"/>
+    <w:lsdException w:name="Medium Grid 2" w:uiPriority="68"/>
+    <w:lsdException w:name="Medium Grid 3" w:uiPriority="69"/>
+    <w:lsdException w:name="Dark List" w:uiPriority="70"/>
+    <w:lsdException w:name="Colorful Shading" w:uiPriority="71"/>
+    <w:lsdException w:name="Colorful List" w:uiPriority="72"/>
+    <w:lsdException w:name="Colorful Grid" w:uiPriority="73"/>
+    <w:lsdException w:name="Light Shading Accent 1" w:uiPriority="60"/>
+    <w:lsdException w:name="Light List Accent 1" w:uiPriority="61"/>
+    <w:lsdException w:name="Light Grid Accent 1" w:uiPriority="62"/>
+    <w:lsdException w:name="Medium Shading 1 Accent 1" w:uiPriority="63"/>
+    <w:lsdException w:name="Medium Shading 2 Accent 1" w:uiPriority="64"/>
+    <w:lsdException w:name="Medium List 1 Accent 1" w:uiPriority="65"/>
+    <w:lsdException w:name="Revision" w:semiHidden="1"/>
+    <w:lsdException w:name="List Paragraph" w:uiPriority="34" w:qFormat="1"/>
+    <w:lsdException w:name="Quote" w:uiPriority="29" w:qFormat="1"/>
+    <w:lsdException w:name="Intense Quote" w:uiPriority="30" w:qFormat="1"/>
+    <w:lsdException w:name="Medium List 2 Accent 1" w:uiPriority="66"/>
+    <w:lsdException w:name="Medium Grid 1 Accent 1" w:uiPriority="67"/>
+    <w:lsdException w:name="Medium Grid 2 Accent 1" w:uiPriority="68"/>
+    <w:lsdException w:name="Medium Grid 3 Accent 1" w:uiPriority="69"/>
+    <w:lsdException w:name="Dark List Accent 1" w:uiPriority="70"/>
+    <w:lsdException w:name="Colorful Shading Accent 1" w:uiPriority="71"/>
+    <w:lsdException w:name="Colorful List Accent 1" w:uiPriority="72"/>
+    <w:lsdException w:name="Colorful Grid Accent 1" w:uiPriority="73"/>
+    <w:lsdException w:name="Light Shading Accent 2" w:uiPriority="60"/>
+    <w:lsdException w:name="Light List Accent 2" w:uiPriority="61"/>
+    <w:lsdException w:name="Light Grid Accent 2" w:uiPriority="62"/>
+    <w:lsdException w:name="Medium Shading 1 Accent 2" w:uiPriority="63"/>
+    <w:lsdException w:name="Medium Shading 2 Accent 2" w:uiPriority="64"/>
+    <w:lsdException w:name="Medium List 1 Accent 2" w:uiPriority="65"/>
+    <w:lsdException w:name="Medium List 2 Accent 2" w:uiPriority="66"/>
+    <w:lsdException w:name="Medium Grid 1 Accent 2" w:uiPriority="67"/>
+    <w:lsdException w:name="Medium Grid 2 Accent 2" w:uiPriority="68"/>
+    <w:lsdException w:name="Medium Grid 3 Accent 2" w:uiPriority="69"/>
+    <w:lsdException w:name="Dark List Accent 2" w:uiPriority="70"/>
+    <w:lsdException w:name="Colorful Shading Accent 2" w:uiPriority="71"/>
+    <w:lsdException w:name="Colorful List Accent 2" w:uiPriority="72"/>
+    <w:lsdException w:name="Colorful Grid Accent 2" w:uiPriority="73"/>
+    <w:lsdException w:name="Light Shading Accent 3" w:uiPriority="60"/>
+    <w:lsdException w:name="Light List Accent 3" w:uiPriority="61"/>
+    <w:lsdException w:name="Light Grid Accent 3" w:uiPriority="62"/>
+    <w:lsdException w:name="Medium Shading 1 Accent 3" w:uiPriority="63"/>
+    <w:lsdException w:name="Medium Shading 2 Accent 3" w:uiPriority="64"/>
+    <w:lsdException w:name="Medium List 1 Accent 3" w:uiPriority="65"/>
+    <w:lsdException w:name="Medium List 2 Accent 3" w:uiPriority="66"/>
+    <w:lsdException w:name="Medium Grid 1 Accent 3" w:uiPriority="67"/>
+    <w:lsdException w:name="Medium Grid 2 Accent 3" w:uiPriority="68"/>
+    <w:lsdException w:name="Medium Grid 3 Accent 3" w:uiPriority="69"/>
+    <w:lsdException w:name="Dark List Accent 3" w:uiPriority="70"/>
+    <w:lsdException w:name="Colorful Shading Accent 3" w:uiPriority="71"/>
+    <w:lsdException w:name="Colorful List Accent 3" w:uiPriority="72"/>
+    <w:lsdException w:name="Colorful Grid Accent 3" w:uiPriority="73"/>
+    <w:lsdException w:name="Light Shading Accent 4" w:uiPriority="60"/>
+    <w:lsdException w:name="Light List Accent 4" w:uiPriority="61"/>
+    <w:lsdException w:name="Light Grid Accent 4" w:uiPriority="62"/>
+    <w:lsdException w:name="Medium Shading 1 Accent 4" w:uiPriority="63"/>
+    <w:lsdException w:name="Medium Shading 2 Accent 4" w:uiPriority="64"/>
+    <w:lsdException w:name="Medium List 1 Accent 4" w:uiPriority="65"/>
+    <w:lsdException w:name="Medium List 2 Accent 4" w:uiPriority="66"/>
+    <w:lsdException w:name="Medium Grid 1 Accent 4" w:uiPriority="67"/>
+    <w:lsdException w:name="Medium Grid 2 Accent 4" w:uiPriority="68"/>
+    <w:lsdException w:name="Medium Grid 3 Accent 4" w:uiPriority="69"/>
+    <w:lsdException w:name="Dark List Accent 4" w:uiPriority="70"/>
+    <w:lsdException w:name="Colorful Shading Accent 4" w:uiPriority="71"/>
+    <w:lsdException w:name="Colorful List Accent 4" w:uiPriority="72"/>
+    <w:lsdException w:name="Colorful Grid Accent 4" w:uiPriority="73"/>
+    <w:lsdException w:name="Light Shading Accent 5" w:uiPriority="60"/>
+    <w:lsdException w:name="Light List Accent 5" w:uiPriority="61"/>
+    <w:lsdException w:name="Light Grid Accent 5" w:uiPriority="62"/>
+    <w:lsdException w:name="Medium Shading 1 Accent 5" w:uiPriority="63"/>
+    <w:lsdException w:name="Medium Shading 2 Accent 5" w:uiPriority="64"/>
+    <w:lsdException w:name="Medium List 1 Accent 5" w:uiPriority="65"/>
+    <w:lsdException w:name="Medium List 2 Accent 5" w:uiPriority="66"/>
+    <w:lsdException w:name="Medium Grid 1 Accent 5" w:uiPriority="67"/>
+    <w:lsdException w:name="Medium Grid 2 Accent 5" w:uiPriority="68"/>
+    <w:lsdException w:name="Medium Grid 3 Accent 5" w:uiPriority="69"/>
+    <w:lsdException w:name="Dark List Accent 5" w:uiPriority="70"/>
+    <w:lsdException w:name="Colorful Shading Accent 5" w:uiPriority="71"/>
+    <w:lsdException w:name="Colorful List Accent 5" w:uiPriority="72"/>
+    <w:lsdException w:name="Colorful Grid Accent 5" w:uiPriority="73"/>
+    <w:lsdException w:name="Light Shading Accent 6" w:uiPriority="60"/>
+    <w:lsdException w:name="Light List Accent 6" w:uiPriority="61"/>
+    <w:lsdException w:name="Light Grid Accent 6" w:uiPriority="62"/>
+    <w:lsdException w:name="Medium Shading 1 Accent 6" w:uiPriority="63"/>
+    <w:lsdException w:name="Medium Shading 2 Accent 6" w:uiPriority="64"/>
+    <w:lsdException w:name="Medium List 1 Accent 6" w:uiPriority="65"/>
+    <w:lsdException w:name="Medium List 2 Accent 6" w:uiPriority="66"/>
+    <w:lsdException w:name="Medium Grid 1 Accent 6" w:uiPriority="67"/>
+    <w:lsdException w:name="Medium Grid 2 Accent 6" w:uiPriority="68"/>
+    <w:lsdException w:name="Medium Grid 3 Accent 6" w:uiPriority="69"/>
+    <w:lsdException w:name="Dark List Accent 6" w:uiPriority="70"/>
+    <w:lsdException w:name="Colorful Shading Accent 6" w:uiPriority="71"/>
+    <w:lsdException w:name="Colorful List Accent 6" w:uiPriority="72"/>
+    <w:lsdException w:name="Colorful Grid Accent 6" w:uiPriority="73"/>
+    <w:lsdException w:name="Subtle Emphasis" w:uiPriority="19" w:qFormat="1"/>
+    <w:lsdException w:name="Intense Emphasis" w:uiPriority="21" w:qFormat="1"/>
+    <w:lsdException w:name="Subtle Reference" w:uiPriority="31" w:qFormat="1"/>
+    <w:lsdException w:name="Intense Reference" w:uiPriority="32" w:qFormat="1"/>
+    <w:lsdException w:name="Book Title" w:uiPriority="33" w:qFormat="1"/>
+    <w:lsdException w:name="Bibliography" w:semiHidden="1" w:uiPriority="37" w:unhideWhenUsed="1"/>
+    <w:lsdException w:name="TOC Heading" w:semiHidden="1" w:uiPriority="39" w:unhideWhenUsed="1" w:qFormat="1"/>
+    <w:lsdException w:name="Grid Table 4" w:uiPriority="49"/>
+    <w:lsdException w:name="Grid Table 5 Dark" w:uiPriority="50"/>
+    <w:lsdException w:name="Grid Table 6 Colorful" w:uiPriority="51"/>
+    <w:lsdException w:name="Grid Table 7 Colorful" w:uiPriority="52"/>
+    <w:lsdException w:name="Grid Table 1 Light Accent 1" w:uiPriority="46"/>
+    <w:lsdException w:name="Grid Table 2 Accent 1" w:uiPriority="47"/>
+    <w:lsdException w:name="Grid Table 3 Accent 1" w:uiPriority="48"/>
+    <w:lsdException w:name="Grid Table 4 Accent 1" w:uiPriority="49"/>
+    <w:lsdException w:name="Grid Table 5 Dark Accent 1" w:uiPriority="50"/>
+    <w:lsdException w:name="Grid Table 6 Colorful Accent 1" w:uiPriority="51"/>
+    <w:lsdException w:name="Grid Table 7 Colorful Accent 1" w:uiPriority="52"/>
+    <w:lsdException w:name="Grid Table 1 Light Accent 2" w:uiPriority="46"/>
+    <w:lsdException w:name="Grid Table 2 Accent 2" w:uiPriority="47"/>
+    <w:lsdException w:name="Grid Table 3 Accent 2" w:uiPriority="48"/>
+    <w:lsdException w:name="Grid Table 4 Accent 2" w:uiPriority="49"/>
+    <w:lsdException w:name="Grid Table 5 Dark Accent 2" w:uiPriority="50"/>
+    <w:lsdException w:name="Grid Table 6 Colorful Accent 2" w:uiPriority="51"/>
+    <w:lsdException w:name="Grid Table 7 Colorful Accent 2" w:uiPriority="52"/>
+    <w:lsdException w:name="Grid Table 1 Light Accent 3" w:uiPriority="46"/>
+    <w:lsdException w:name="Grid Table 2 Accent 3" w:uiPriority="47"/>
+    <w:lsdException w:name="Grid Table 3 Accent 3" w:uiPriority="48"/>
+    <w:lsdException w:name="Grid Table 4 Accent 3" w:uiPriority="49"/>
+    <w:lsdException w:name="Grid Table 5 Dark Accent 3" w:uiPriority="50"/>
+    <w:lsdException w:name="Grid Table 6 Colorful Accent 3" w:uiPriority="51"/>
+    <w:lsdException w:name="Grid Table 7 Colorful Accent 3" w:uiPriority="52"/>
+    <w:lsdException w:name="Grid Table 1 Light Accent 4" w:uiPriority="46"/>
+    <w:lsdException w:name="Grid Table 2 Accent 4" w:uiPriority="47"/>
+    <w:lsdException w:name="Grid Table 3 Accent 4" w:uiPriority="48"/>
+    <w:lsdException w:name="Grid Table 4 Accent 4" w:uiPriority="49"/>
+    <w:lsdException w:name="Grid Table 5 Dark Accent 4" w:uiPriority="50"/>
+    <w:lsdException w:name="Grid Table 6 Colorful Accent 4" w:uiPriority="51"/>
+    <w:lsdException w:name="Grid Table 7 Colorful Accent 4" w:uiPriority="52"/>
+    <w:lsdException w:name="Grid Table 1 Light Accent 5" w:uiPriority="46"/>
+    <w:lsdException w:name="Grid Table 2 Accent 5" w:uiPriority="47"/>
+    <w:lsdException w:name="Grid Table 3 Accent 5" w:uiPriority="48"/>
+    <w:lsdException w:name="Grid Table 4 Accent 5" w:uiPriority="49"/>
+    <w:lsdException w:name="Grid Table 5 Dark Accent 5" w:uiPriority="50"/>
+    <w:lsdException w:name="Grid Table 6 Colorful Accent 5" w:uiPriority="51"/>
+    <w:lsdException w:name="Grid Table 7 Colorful Accent 5" w:uiPriority="52"/>
+    <w:lsdException w:name="Grid Table 1 Light Accent 6" w:uiPriority="46"/>
+    <w:lsdException w:name="Grid Table 2 Accent 6" w:uiPriority="47"/>
+    <w:lsdException w:name="Grid Table 3 Accent 6" w:uiPriority="48"/>
+    <w:lsdException w:name="Grid Table 4 Accent 6" w:uiPriority="49"/>
+    <w:lsdException w:name="Grid Table 5 Dark Accent 6" w:uiPriority="50"/>
+    <w:lsdException w:name="Grid Table 6 Colorful Accent 6" w:uiPriority="51"/>
+    <w:lsdException w:name="Grid Table 7 Colorful Accent 6" w:uiPriority="52"/>
+    <w:lsdException w:name="List Table 1 Light" w:uiPriority="46"/>
+    <w:lsdException w:name="List Table 2" w:uiPriority="47"/>
+    <w:lsdException w:name="List Table 3" w:uiPriority="48"/>
+    <w:lsdException w:name="List Table 4" w:uiPriority="49"/>
+    <w:lsdException w:name="List Table 5 Dark" w:uiPriority="50"/>
+    <w:lsdException w:name="List Table 6 Colorful" w:uiPriority="51"/>
+    <w:lsdException w:name="List Table 7 Colorful" w:uiPriority="52"/>
+    <w:lsdException w:name="List Table 1 Light Accent 1" w:uiPriority="46"/>
+    <w:lsdException w:name="List Table 2 Accent 1" w:uiPriority="47"/>
+    <w:lsdException w:name="List Table 3 Accent 1" w:uiPriority="48"/>
+    <w:lsdException w:name="List Table 4 Accent 1" w:uiPriority="49"/>
+    <w:lsdException w:name="List Table 5 Dark Accent 1" w:uiPriority="50"/>
+    <w:lsdException w:name="List Table 6 Colorful Accent 1" w:uiPriority="51"/>
+    <w:lsdException w:name="List Table 7 Colorful Accent 1" w:uiPriority="52"/>
+    <w:lsdException w:name="List Table 1 Light Accent 2" w:uiPriority="46"/>
+    <w:lsdException w:name="List Table 2 Accent 2" w:uiPriority="47"/>
+    <w:lsdException w:name="List Table 3 Accent 2" w:uiPriority="48"/>
+    <w:lsdException w:name="List Table 4 Accent 2" w:uiPriority="49"/>
+    <w:lsdException w:name="List Table 5 Dark Accent 2" w:uiPriority="50"/>
+    <w:lsdException w:name="List Table 6 Colorful Accent 2" w:uiPriority="51"/>
+    <w:lsdException w:name="List Table 7 Colorful Accent 2" w:uiPriority="52"/>
+    <w:lsdException w:name="List Table 1 Light Accent 3" w:uiPriority="46"/>
+    <w:lsdException w:name="List Table 2 Accent 3" w:uiPriority="47"/>
+    <w:lsdException w:name="List Table 3 Accent 3" w:uiPriority="48"/>
+    <w:lsdException w:name="List Table 4 Accent 3" w:uiPriority="49"/>
+    <w:lsdException w:name="List Table 5 Dark Accent 3" w:uiPriority="50"/>
+    <w:lsdException w:name="List Table 6 Colorful Accent 3" w:uiPriority="51"/>
+    <w:lsdException w:name="List Table 7 Colorful Accent 3" w:uiPriority="52"/>
+    <w:lsdException w:name="List Table 1 Light Accent 4" w:uiPriority="46"/>
+    <w:lsdException w:name="List Table 2 Accent 4" w:uiPriority="47"/>
+    <w:lsdException w:name="List Table 3 Accent 4" w:uiPriority="48"/>
+    <w:lsdException w:name="List Table 4 Accent 4" w:uiPriority="49"/>
+    <w:lsdException w:name="List Table 5 Dark Accent 4" w:uiPriority="50"/>
+    <w:lsdException w:name="List Table 6 Colorful Accent 4" w:uiPriority="51"/>
+    <w:lsdException w:name="List Table 7 Colorful Accent 4" w:uiPriority="52"/>
+    <w:lsdException w:name="List Table 1 Light Accent 5" w:uiPriority="46"/>
+    <w:lsdException w:name="List Table 2 Accent 5" w:uiPriority="47"/>
+    <w:lsdException w:name="List Table 3 Accent 5" w:uiPriority="48"/>
+    <w:lsdException w:name="List Table 4 Accent 5" w:uiPriority="49"/>
+    <w:lsdException w:name="List Table 5 Dark Accent 5" w:uiPriority="50"/>
+    <w:lsdException w:name="List Table 6 Colorful Accent 5" w:uiPriority="51"/>
+    <w:lsdException w:name="List Table 7 Colorful Accent 5" w:uiPriority="52"/>
+    <w:lsdException w:name="List Table 1 Light Accent 6" w:uiPriority="46"/>
+    <w:lsdException w:name="List Table 2 Accent 6" w:uiPriority="47"/>
+    <w:lsdException w:name="List Table 3 Accent 6" w:uiPriority="48"/>
+    <w:lsdException w:name="List Table 4 Accent 6" w:uiPriority="49"/>
+    <w:lsdException w:name="List Table 5 Dark Accent 6" w:uiPriority="50"/>
+    <w:lsdException w:name="List Table 6 Colorful Accent 6" w:uiPriority="51"/>
+    <w:lsdException w:name="List Table 7 Colorful Accent 6" w:uiPriority="52"/>
+    <w:lsdException w:name="Mention" w:semiHidden="1" w:unhideWhenUsed="1"/>
+    <w:lsdException w:name="Smart Hyperlink" w:semiHidden="1" w:unhideWhenUsed="1"/>
+    <w:lsdException w:name="Hashtag" w:semiHidden="1" w:unhideWhenUsed="1"/>
+    <w:lsdException w:name="Unresolved Mention" w:semiHidden="1" w:unhideWhenUsed="1"/>
+    <w:lsdException w:name="Smart Link" w:semiHidden="1" w:unhideWhenUsed="1"/>
   </w:latentStyles>
   <w:style w:type="paragraph" w:default="1" w:styleId="Normal">
     <w:name w:val="Normal"/>
@@ -1720,14 +2072,15 @@
   </w:style>
   <w:style w:type="character" w:default="1" w:styleId="DefaultParagraphFont">
     <w:name w:val="Default Paragraph Font"/>
+    <w:uiPriority w:val="1"/>
     <w:semiHidden/>
     <w:unhideWhenUsed/>
   </w:style>
   <w:style w:type="table" w:default="1" w:styleId="TableNormal">
     <w:name w:val="Normal Table"/>
+    <w:uiPriority w:val="99"/>
     <w:semiHidden/>
     <w:unhideWhenUsed/>
-    <w:qFormat/>
     <w:tblPr>
       <w:tblInd w:w="0" w:type="dxa"/>
       <w:tblCellMar>
@@ -1740,6 +2093,7 @@
   </w:style>
   <w:style w:type="numbering" w:default="1" w:styleId="NoList">
     <w:name w:val="No List"/>
+    <w:uiPriority w:val="99"/>
     <w:semiHidden/>
     <w:unhideWhenUsed/>
   </w:style>
@@ -2156,7 +2510,6 @@
     <w:uiPriority w:val="59"/>
     <w:rsid w:val="000822CA"/>
     <w:tblPr>
-      <w:tblInd w:w="0" w:type="dxa"/>
       <w:tblBorders>
         <w:top w:val="single" w:sz="4" w:space="0" w:color="000000" w:themeColor="text1"/>
         <w:left w:val="single" w:sz="4" w:space="0" w:color="000000" w:themeColor="text1"/>
@@ -2165,12 +2518,6 @@
         <w:insideH w:val="single" w:sz="4" w:space="0" w:color="000000" w:themeColor="text1"/>
         <w:insideV w:val="single" w:sz="4" w:space="0" w:color="000000" w:themeColor="text1"/>
       </w:tblBorders>
-      <w:tblCellMar>
-        <w:top w:w="0" w:type="dxa"/>
-        <w:left w:w="108" w:type="dxa"/>
-        <w:bottom w:w="0" w:type="dxa"/>
-        <w:right w:w="108" w:type="dxa"/>
-      </w:tblCellMar>
     </w:tblPr>
   </w:style>
   <w:style w:type="table" w:styleId="TableContemporary">
@@ -2181,17 +2528,10 @@
     <w:rsid w:val="003C2454"/>
     <w:tblPr>
       <w:tblStyleRowBandSize w:val="1"/>
-      <w:tblInd w:w="0" w:type="dxa"/>
       <w:tblBorders>
         <w:insideH w:val="single" w:sz="18" w:space="0" w:color="FFFFFF"/>
         <w:insideV w:val="single" w:sz="18" w:space="0" w:color="FFFFFF"/>
       </w:tblBorders>
-      <w:tblCellMar>
-        <w:top w:w="0" w:type="dxa"/>
-        <w:left w:w="108" w:type="dxa"/>
-        <w:bottom w:w="0" w:type="dxa"/>
-        <w:right w:w="108" w:type="dxa"/>
-      </w:tblCellMar>
     </w:tblPr>
     <w:tblStylePr w:type="firstRow">
       <w:rPr>

</xml_diff>